<commit_message>
Job Descriptions almost Done
</commit_message>
<xml_diff>
--- a/Ancestry_Application__Job_Descriptions_for_Previous_Jobs.docx
+++ b/Ancestry_Application__Job_Descriptions_for_Previous_Jobs.docx
@@ -278,19 +278,151 @@
     </w:p>
     <w:p>
       <w:r>
-        <w:t>- Be flexible and organized as daily activities, including those listed below, vary depend on the latest data needs of the research team.</w:t>
-      </w:r>
-    </w:p>
-    <w:p>
-      <w:r>
-        <w:t xml:space="preserve">     - Write</w:t>
-      </w:r>
-    </w:p>
-    <w:p/>
-    <w:p/>
-    <w:p/>
-    <w:p/>
-    <w:p/>
+        <w:t>- Be flexible and organized, since daily activities, including those listed below, vary depend on the latest data needs of the research team.</w:t>
+      </w:r>
+    </w:p>
+    <w:p>
+      <w:r>
+        <w:t xml:space="preserve">     - Write quick applications that can, among other things</w:t>
+      </w:r>
+    </w:p>
+    <w:p>
+      <w:r>
+        <w:t xml:space="preserve">          - Aid in data review and selection</w:t>
+      </w:r>
+    </w:p>
+    <w:p>
+      <w:r>
+        <w:t xml:space="preserve">          - Manipulate catalog source lists in CSV and spreadsheet form to record prioritized microfilm or digital image selection list.</w:t>
+      </w:r>
+    </w:p>
+    <w:p>
+      <w:r>
+        <w:t xml:space="preserve">          - Analyze data that volunteers have </w:t>
+      </w:r>
+      <w:r>
+        <w:t>worked on</w:t>
+      </w:r>
+      <w:r>
+        <w:t xml:space="preserve"> as part of the data preparation process, including deciding metrics for performance and progress tracking</w:t>
+      </w:r>
+    </w:p>
+    <w:p>
+      <w:r>
+        <w:t xml:space="preserve">- Perform some of the non-programming work of the data team and its volunteers, including: tagging, zoning, line segmenting, etc. as a way of vetting the quality of work done as well as to </w:t>
+      </w:r>
+      <w:r>
+        <w:t>help complete part of the needed annotations</w:t>
+      </w:r>
+      <w:r>
+        <w:t>.</w:t>
+      </w:r>
+    </w:p>
+    <w:p>
+      <w:r>
+        <w:t>-</w:t>
+      </w:r>
+      <w:r>
+        <w:t xml:space="preserve"> </w:t>
+      </w:r>
+      <w:r>
+        <w:t xml:space="preserve">Locate document images that are potentially pathological for the algorithm, that is, documents with objects in them that could be confused for writing, layouts and certain annotations in the original document that could seem ambiguous to the </w:t>
+      </w:r>
+      <w:r>
+        <w:lastRenderedPageBreak/>
+        <w:t>model while they wouldn't be to a knowledgeable human transcriber, and other things that could confuse the algorithm and/or cause it to struggle.</w:t>
+      </w:r>
+    </w:p>
+    <w:p>
+      <w:r>
+        <w:t xml:space="preserve">- Handle the decoding of text files, which </w:t>
+      </w:r>
+      <w:r>
+        <w:t>can potentially be sent from different regions, older computer software, or those unacquainted with standard encoding of files. Convert all text-file transcriptions to the utf-8 encoding of Unicode.</w:t>
+      </w:r>
+    </w:p>
+    <w:p>
+      <w:r>
+        <w:t>- Evaluate the text-recognition capabilities of third parties whose technology could potentially give higher accuracy or give a new capability or a capability in a language we have not yet worked on. These could be in other programming languages, in which case an interface should be created or used. Decide on metrics to use for the scoring of such third-party programs.</w:t>
+      </w:r>
+    </w:p>
+    <w:p>
+      <w:r>
+        <w:t xml:space="preserve">- Analyze datasets, whether internal </w:t>
+      </w:r>
+      <w:r>
+        <w:t xml:space="preserve">that might be part of new indexing projects </w:t>
+      </w:r>
+      <w:r>
+        <w:t>or those which we might want to acquire, to analyze factors contributing to the decision</w:t>
+      </w:r>
+      <w:r>
+        <w:t xml:space="preserve"> of whether and how to use them</w:t>
+      </w:r>
+      <w:r>
+        <w:t xml:space="preserve">. Factors could include technical details, financial and legal details of the datasets, current or past political factors that could make data sensitive, </w:t>
+      </w:r>
+      <w:r>
+        <w:t>linguistic and naming details, etc.</w:t>
+      </w:r>
+    </w:p>
+    <w:p>
+      <w:r>
+        <w:t>- As requested, do visualizations of the data. This could range from viewing the Deep Learning algorithm's output as it would be seen on the original documents to plots of needs and progress.</w:t>
+      </w:r>
+    </w:p>
+    <w:p>
+      <w:r>
+        <w:t>- Help create guidelines which are concise but cover sufficient detail that the volunteers can use them as a guide in image segmentation and transcription.</w:t>
+      </w:r>
+    </w:p>
+    <w:p/>
+    <w:p>
+      <w:r>
+        <w:br w:type="page"/>
+      </w:r>
+    </w:p>
+    <w:p>
+      <w:pPr>
+        <w:pStyle w:val="Heading2"/>
+      </w:pPr>
+      <w:r>
+        <w:lastRenderedPageBreak/>
+        <w:t>Document Specialist - Granite Mountain Records Vault</w:t>
+      </w:r>
+    </w:p>
+    <w:p/>
+    <w:p>
+      <w:r>
+        <w:t>The Granite Records Mountain Vault section of the Church History Department of the Church of Jesus Christ of Latter-day Saints has the responsibility of storing historical documents for the church as a whole as well as many large collections of materials useful for family history. One major project has been the digitization of the family history microfilm collection for FamilySearch.</w:t>
+      </w:r>
+    </w:p>
+    <w:p/>
+    <w:p>
+      <w:r>
+        <w:t>Responsibilities of my role and qualifications for it can be described as follows.</w:t>
+      </w:r>
+    </w:p>
+    <w:p>
+      <w:r>
+        <w:t>» Digitization of thousands of family-history-related images from microfilm documents, including image</w:t>
+      </w:r>
+    </w:p>
+    <w:p>
+      <w:r>
+        <w:t>analysis and processing, image manipulation to ensure readability, and quality assurance.</w:t>
+      </w:r>
+    </w:p>
+    <w:p>
+      <w:r>
+        <w:t>» Served as a paleography and language-recognition resource for other workers due to expertise in these areas.</w:t>
+      </w:r>
+    </w:p>
+    <w:p>
+      <w:r>
+        <w:t>» Technology Used || Proprietary Church Image Processing Software</w:t>
+      </w:r>
+    </w:p>
     <w:p>
       <w:r>
         <w:br w:type="page"/>

</xml_diff>